<commit_message>
actualizado. hacer las bases de datos a partir de esta
</commit_message>
<xml_diff>
--- a/documentacion.docx
+++ b/documentacion.docx
@@ -1,6 +1,6 @@
 
 <file path=word/document.xml><?xml version="1.0" encoding="utf-8"?>
-<w:document xmlns:wpc="http://schemas.microsoft.com/office/word/2010/wordprocessingCanvas" xmlns:cx="http://schemas.microsoft.com/office/drawing/2014/chartex" xmlns:mc="http://schemas.openxmlformats.org/markup-compatibility/2006" xmlns:o="urn:schemas-microsoft-com:office:office" xmlns:r="http://schemas.openxmlformats.org/officeDocument/2006/relationships" xmlns:m="http://schemas.openxmlformats.org/officeDocument/2006/math" xmlns:v="urn:schemas-microsoft-com:vml" xmlns:wp14="http://schemas.microsoft.com/office/word/2010/wordprocessingDrawing" xmlns:wp="http://schemas.openxmlformats.org/drawingml/2006/wordprocessingDrawing" xmlns:w10="urn:schemas-microsoft-com:office:word" xmlns:w="http://schemas.openxmlformats.org/wordprocessingml/2006/main" xmlns:w14="http://schemas.microsoft.com/office/word/2010/wordml" xmlns:w15="http://schemas.microsoft.com/office/word/2012/wordml" xmlns:w16se="http://schemas.microsoft.com/office/word/2015/wordml/symex" xmlns:wpg="http://schemas.microsoft.com/office/word/2010/wordprocessingGroup" xmlns:wpi="http://schemas.microsoft.com/office/word/2010/wordprocessingInk" xmlns:wne="http://schemas.microsoft.com/office/word/2006/wordml" xmlns:wps="http://schemas.microsoft.com/office/word/2010/wordprocessingShape" mc:Ignorable="w14 w15 w16se wp14">
+<w:document xmlns:wpc="http://schemas.microsoft.com/office/word/2010/wordprocessingCanvas" xmlns:cx="http://schemas.microsoft.com/office/drawing/2014/chartex" xmlns:cx1="http://schemas.microsoft.com/office/drawing/2015/9/8/chartex" xmlns:mc="http://schemas.openxmlformats.org/markup-compatibility/2006" xmlns:o="urn:schemas-microsoft-com:office:office" xmlns:r="http://schemas.openxmlformats.org/officeDocument/2006/relationships" xmlns:m="http://schemas.openxmlformats.org/officeDocument/2006/math" xmlns:v="urn:schemas-microsoft-com:vml" xmlns:wp14="http://schemas.microsoft.com/office/word/2010/wordprocessingDrawing" xmlns:wp="http://schemas.openxmlformats.org/drawingml/2006/wordprocessingDrawing" xmlns:w10="urn:schemas-microsoft-com:office:word" xmlns:w="http://schemas.openxmlformats.org/wordprocessingml/2006/main" xmlns:w14="http://schemas.microsoft.com/office/word/2010/wordml" xmlns:w15="http://schemas.microsoft.com/office/word/2012/wordml" xmlns:w16se="http://schemas.microsoft.com/office/word/2015/wordml/symex" xmlns:wpg="http://schemas.microsoft.com/office/word/2010/wordprocessingGroup" xmlns:wpi="http://schemas.microsoft.com/office/word/2010/wordprocessingInk" xmlns:wne="http://schemas.microsoft.com/office/word/2006/wordml" xmlns:wps="http://schemas.microsoft.com/office/word/2010/wordprocessingShape" mc:Ignorable="w14 w15 w16se wp14">
   <w:body>
     <w:p>
       <w:r>
@@ -483,13 +483,8 @@
           <w:numId w:val="2"/>
         </w:numPr>
       </w:pPr>
-      <w:proofErr w:type="spellStart"/>
-      <w:r>
-        <w:t>Desirée</w:t>
-      </w:r>
-      <w:proofErr w:type="spellEnd"/>
-      <w:r>
-        <w:t xml:space="preserve"> y Cés</w:t>
+      <w:r>
+        <w:t>Desirée y Cés</w:t>
       </w:r>
       <w:r>
         <w:t xml:space="preserve">ar </w:t>
@@ -630,11 +625,11 @@
         <w:t xml:space="preserve"> </w:t>
       </w:r>
       <w:r>
-        <w:t>de log-</w:t>
-      </w:r>
-      <w:proofErr w:type="spellStart"/>
-      <w:r>
-        <w:t>out</w:t>
+        <w:t xml:space="preserve">de log </w:t>
+      </w:r>
+      <w:proofErr w:type="spellStart"/>
+      <w:r>
+        <w:t>On</w:t>
       </w:r>
       <w:proofErr w:type="spellEnd"/>
       <w:r>
@@ -829,13 +824,8 @@
         <w:t>Desirée busca como c</w:t>
       </w:r>
       <w:r>
-        <w:t xml:space="preserve">onectar el </w:t>
-      </w:r>
-      <w:proofErr w:type="spellStart"/>
-      <w:r>
-        <w:t>login</w:t>
-      </w:r>
-      <w:proofErr w:type="spellEnd"/>
+        <w:t>onectar el Log In</w:t>
+      </w:r>
       <w:r>
         <w:t xml:space="preserve"> con PHP.</w:t>
       </w:r>
@@ -968,6 +958,8 @@
       <w:r>
         <w:t>12/06:</w:t>
       </w:r>
+      <w:bookmarkStart w:id="0" w:name="_GoBack"/>
+      <w:bookmarkEnd w:id="0"/>
     </w:p>
     <w:p>
       <w:pPr>
@@ -1128,24 +1120,12 @@
     </w:p>
     <w:p>
       <w:r>
-        <w:t xml:space="preserve">Clientes- </w:t>
-      </w:r>
-      <w:r>
-        <w:t>Guarda la información de todo l</w:t>
-      </w:r>
-      <w:r>
-        <w:t>o relacionado con los clientes para su verificación y compra</w:t>
-      </w:r>
-    </w:p>
-    <w:p>
-      <w:r>
-        <w:t xml:space="preserve">Componentes- </w:t>
-      </w:r>
-      <w:r>
-        <w:t>Guarda la información de todo l</w:t>
-      </w:r>
-      <w:r>
-        <w:t>o relacionado con los componentes</w:t>
+        <w:t>Clientes- Guarda la información de todo lo relacionado con los clientes para su verificación y compra</w:t>
+      </w:r>
+    </w:p>
+    <w:p>
+      <w:r>
+        <w:t>Componentes- Guarda la información de todo lo relacionado con los componentes</w:t>
       </w:r>
     </w:p>
     <w:p>
@@ -1176,13 +1156,7 @@
       </w:r>
       <w:proofErr w:type="spellEnd"/>
       <w:r>
-        <w:t xml:space="preserve">- </w:t>
-      </w:r>
-      <w:r>
-        <w:t>Guarda la información de todo l</w:t>
-      </w:r>
-      <w:r>
-        <w:t xml:space="preserve">o relacionado con los </w:t>
+        <w:t xml:space="preserve">- Guarda la información de todo lo relacionado con los </w:t>
       </w:r>
       <w:proofErr w:type="spellStart"/>
       <w:r>
@@ -1197,13 +1171,7 @@
       </w:r>
       <w:proofErr w:type="spellEnd"/>
       <w:r>
-        <w:t xml:space="preserve">- </w:t>
-      </w:r>
-      <w:r>
-        <w:t>Guarda la información de todo l</w:t>
-      </w:r>
-      <w:r>
-        <w:t xml:space="preserve">o relacionado con los </w:t>
+        <w:t xml:space="preserve">- Guarda la información de todo lo relacionado con los </w:t>
       </w:r>
       <w:proofErr w:type="spellStart"/>
       <w:r>
@@ -1218,13 +1186,7 @@
       </w:r>
       <w:proofErr w:type="spellEnd"/>
       <w:r>
-        <w:t xml:space="preserve">- </w:t>
-      </w:r>
-      <w:r>
-        <w:t>Guarda la información de todo l</w:t>
-      </w:r>
-      <w:r>
-        <w:t xml:space="preserve">o relacionado con los </w:t>
+        <w:t xml:space="preserve">- Guarda la información de todo lo relacionado con los </w:t>
       </w:r>
       <w:proofErr w:type="spellStart"/>
       <w:r>
@@ -1239,13 +1201,7 @@
     </w:p>
     <w:p>
       <w:r>
-        <w:t xml:space="preserve">Sobremesa- </w:t>
-      </w:r>
-      <w:r>
-        <w:t>Guarda la información de todo l</w:t>
-      </w:r>
-      <w:r>
-        <w:t>o relacionado con los ordenadores de mesa</w:t>
+        <w:t>Sobremesa- Guarda la información de todo lo relacionado con los ordenadores de mesa</w:t>
       </w:r>
     </w:p>
     <w:p>
@@ -1256,13 +1212,7 @@
       </w:r>
       <w:proofErr w:type="spellEnd"/>
       <w:r>
-        <w:t xml:space="preserve">- </w:t>
-      </w:r>
-      <w:r>
-        <w:t>Guarda la información de todo l</w:t>
-      </w:r>
-      <w:r>
-        <w:t xml:space="preserve">o relacionado con los </w:t>
+        <w:t xml:space="preserve">- Guarda la información de todo lo relacionado con los </w:t>
       </w:r>
       <w:proofErr w:type="spellStart"/>
       <w:r>
@@ -1284,12 +1234,7 @@
         <w:t xml:space="preserve"> que era </w:t>
       </w:r>
       <w:r>
-        <w:t>lo más optimo y básico para evitar errores y tener el acceso fácil a la información pertinente teniendo una tabla que relaciona todas las demás, asemejándose con una topología de redes e</w:t>
-      </w:r>
-      <w:bookmarkStart w:id="0" w:name="_GoBack"/>
-      <w:bookmarkEnd w:id="0"/>
-      <w:r>
-        <w:t>n árbol.</w:t>
+        <w:t>lo más optimo y básico para evitar errores y tener el acceso fácil a la información pertinente teniendo una tabla que relaciona todas las demás, asemejándose con una topología de redes en árbol.</w:t>
       </w:r>
     </w:p>
     <w:sectPr>
@@ -1303,7 +1248,7 @@
 </file>
 
 <file path=word/numbering.xml><?xml version="1.0" encoding="utf-8"?>
-<w:numbering xmlns:wpc="http://schemas.microsoft.com/office/word/2010/wordprocessingCanvas" xmlns:cx="http://schemas.microsoft.com/office/drawing/2014/chartex" xmlns:mc="http://schemas.openxmlformats.org/markup-compatibility/2006" xmlns:o="urn:schemas-microsoft-com:office:office" xmlns:r="http://schemas.openxmlformats.org/officeDocument/2006/relationships" xmlns:m="http://schemas.openxmlformats.org/officeDocument/2006/math" xmlns:v="urn:schemas-microsoft-com:vml" xmlns:wp14="http://schemas.microsoft.com/office/word/2010/wordprocessingDrawing" xmlns:wp="http://schemas.openxmlformats.org/drawingml/2006/wordprocessingDrawing" xmlns:w10="urn:schemas-microsoft-com:office:word" xmlns:w="http://schemas.openxmlformats.org/wordprocessingml/2006/main" xmlns:w14="http://schemas.microsoft.com/office/word/2010/wordml" xmlns:w15="http://schemas.microsoft.com/office/word/2012/wordml" xmlns:w16se="http://schemas.microsoft.com/office/word/2015/wordml/symex" xmlns:wpg="http://schemas.microsoft.com/office/word/2010/wordprocessingGroup" xmlns:wpi="http://schemas.microsoft.com/office/word/2010/wordprocessingInk" xmlns:wne="http://schemas.microsoft.com/office/word/2006/wordml" xmlns:wps="http://schemas.microsoft.com/office/word/2010/wordprocessingShape" mc:Ignorable="w14 w15 w16se wp14">
+<w:numbering xmlns:wpc="http://schemas.microsoft.com/office/word/2010/wordprocessingCanvas" xmlns:cx="http://schemas.microsoft.com/office/drawing/2014/chartex" xmlns:cx1="http://schemas.microsoft.com/office/drawing/2015/9/8/chartex" xmlns:mc="http://schemas.openxmlformats.org/markup-compatibility/2006" xmlns:o="urn:schemas-microsoft-com:office:office" xmlns:r="http://schemas.openxmlformats.org/officeDocument/2006/relationships" xmlns:m="http://schemas.openxmlformats.org/officeDocument/2006/math" xmlns:v="urn:schemas-microsoft-com:vml" xmlns:wp14="http://schemas.microsoft.com/office/word/2010/wordprocessingDrawing" xmlns:wp="http://schemas.openxmlformats.org/drawingml/2006/wordprocessingDrawing" xmlns:w10="urn:schemas-microsoft-com:office:word" xmlns:w="http://schemas.openxmlformats.org/wordprocessingml/2006/main" xmlns:w14="http://schemas.microsoft.com/office/word/2010/wordml" xmlns:w15="http://schemas.microsoft.com/office/word/2012/wordml" xmlns:w16se="http://schemas.microsoft.com/office/word/2015/wordml/symex" xmlns:wpg="http://schemas.microsoft.com/office/word/2010/wordprocessingGroup" xmlns:wpi="http://schemas.microsoft.com/office/word/2010/wordprocessingInk" xmlns:wne="http://schemas.microsoft.com/office/word/2006/wordml" xmlns:wps="http://schemas.microsoft.com/office/word/2010/wordprocessingShape" mc:Ignorable="w14 w15 w16se wp14">
   <w:abstractNum w:abstractNumId="0" w15:restartNumberingAfterBreak="0">
     <w:nsid w:val="10D03C27"/>
     <w:multiLevelType w:val="hybridMultilevel"/>

</xml_diff>

<commit_message>
coger el pdf que es el final
</commit_message>
<xml_diff>
--- a/documentacion.docx
+++ b/documentacion.docx
@@ -240,154 +240,144 @@
         <w:t>Desirée aporta la información necesaria para la base de datos</w:t>
       </w:r>
       <w:r>
+        <w:t xml:space="preserve"> y CSS</w:t>
+      </w:r>
+      <w:r>
+        <w:t>.</w:t>
+      </w:r>
+    </w:p>
+    <w:p>
+      <w:pPr>
+        <w:pStyle w:val="Prrafodelista"/>
+        <w:numPr>
+          <w:ilvl w:val="0"/>
+          <w:numId w:val="1"/>
+        </w:numPr>
+      </w:pPr>
+      <w:r>
+        <w:t>Alejandro detalla los campos</w:t>
+      </w:r>
+      <w:r>
+        <w:t>.</w:t>
+      </w:r>
+    </w:p>
+    <w:p>
+      <w:pPr>
+        <w:pStyle w:val="Prrafodelista"/>
+        <w:numPr>
+          <w:ilvl w:val="0"/>
+          <w:numId w:val="1"/>
+        </w:numPr>
+      </w:pPr>
+      <w:r>
+        <w:t xml:space="preserve">César </w:t>
+      </w:r>
+      <w:r>
+        <w:t>Ferreras</w:t>
+      </w:r>
+      <w:r>
+        <w:t xml:space="preserve"> </w:t>
+      </w:r>
+      <w:r>
+        <w:t>se</w:t>
+      </w:r>
+      <w:r>
+        <w:t xml:space="preserve"> encarga del HTML</w:t>
+      </w:r>
+      <w:r>
+        <w:t>.</w:t>
+      </w:r>
+    </w:p>
+    <w:p>
+      <w:pPr>
+        <w:pStyle w:val="Prrafodelista"/>
+        <w:numPr>
+          <w:ilvl w:val="0"/>
+          <w:numId w:val="1"/>
+        </w:numPr>
+      </w:pPr>
+      <w:r>
+        <w:t>Todos los componentes del grupo piensan en el eslogan para el diseño de la página.</w:t>
+      </w:r>
+    </w:p>
+    <w:p>
+      <w:pPr>
+        <w:pStyle w:val="Prrafodelista"/>
+        <w:numPr>
+          <w:ilvl w:val="0"/>
+          <w:numId w:val="1"/>
+        </w:numPr>
+      </w:pPr>
+      <w:r>
+        <w:t xml:space="preserve">De nuevo reunión, esta vez por </w:t>
+      </w:r>
+      <w:proofErr w:type="spellStart"/>
+      <w:r>
+        <w:t>Discord</w:t>
+      </w:r>
+      <w:proofErr w:type="spellEnd"/>
+      <w:r>
+        <w:t>.</w:t>
+      </w:r>
+    </w:p>
+    <w:p/>
+    <w:p>
+      <w:r>
+        <w:t>18/05:</w:t>
+      </w:r>
+    </w:p>
+    <w:p>
+      <w:pPr>
+        <w:pStyle w:val="Prrafodelista"/>
+        <w:numPr>
+          <w:ilvl w:val="0"/>
+          <w:numId w:val="1"/>
+        </w:numPr>
+      </w:pPr>
+      <w:r>
+        <w:t>Alejandro introduce en Excel toda la información dada por Desirée para la base de datos y crea tablas.</w:t>
+      </w:r>
+    </w:p>
+    <w:p>
+      <w:pPr>
+        <w:pStyle w:val="Prrafodelista"/>
+        <w:numPr>
+          <w:ilvl w:val="0"/>
+          <w:numId w:val="1"/>
+        </w:numPr>
+      </w:pPr>
+      <w:r>
+        <w:t>Desirée continúa recopilando información y ayudando a Alejandro.</w:t>
+      </w:r>
+    </w:p>
+    <w:p>
+      <w:pPr>
+        <w:pStyle w:val="Prrafodelista"/>
+        <w:numPr>
+          <w:ilvl w:val="0"/>
+          <w:numId w:val="1"/>
+        </w:numPr>
+      </w:pPr>
+      <w:r>
+        <w:t xml:space="preserve">César construye tableros en </w:t>
+      </w:r>
+      <w:proofErr w:type="spellStart"/>
+      <w:r>
+        <w:t>Trello</w:t>
+      </w:r>
+      <w:proofErr w:type="spellEnd"/>
+      <w:r>
+        <w:t xml:space="preserve"> para su correcta organización</w:t>
+      </w:r>
+      <w:r>
         <w:t xml:space="preserve"> y </w:t>
       </w:r>
-      <w:proofErr w:type="spellStart"/>
-      <w:r>
-        <w:t>Css</w:t>
-      </w:r>
-      <w:proofErr w:type="spellEnd"/>
-      <w:r>
-        <w:t>.</w:t>
-      </w:r>
-    </w:p>
-    <w:p>
-      <w:pPr>
-        <w:pStyle w:val="Prrafodelista"/>
-        <w:numPr>
-          <w:ilvl w:val="0"/>
-          <w:numId w:val="1"/>
-        </w:numPr>
-      </w:pPr>
-      <w:r>
-        <w:t>Alejandro detalla los campos</w:t>
-      </w:r>
-      <w:r>
-        <w:t>.</w:t>
-      </w:r>
-    </w:p>
-    <w:p>
-      <w:pPr>
-        <w:pStyle w:val="Prrafodelista"/>
-        <w:numPr>
-          <w:ilvl w:val="0"/>
-          <w:numId w:val="1"/>
-        </w:numPr>
-      </w:pPr>
-      <w:r>
-        <w:t xml:space="preserve">César </w:t>
-      </w:r>
-      <w:r>
-        <w:t>Ferreras</w:t>
-      </w:r>
-      <w:r>
-        <w:t xml:space="preserve"> </w:t>
-      </w:r>
-      <w:r>
-        <w:t>se</w:t>
-      </w:r>
-      <w:r>
-        <w:t xml:space="preserve"> encarga del HTML</w:t>
-      </w:r>
-      <w:r>
-        <w:t>.</w:t>
-      </w:r>
-    </w:p>
-    <w:p>
-      <w:pPr>
-        <w:pStyle w:val="Prrafodelista"/>
-        <w:numPr>
-          <w:ilvl w:val="0"/>
-          <w:numId w:val="1"/>
-        </w:numPr>
-      </w:pPr>
-      <w:r>
-        <w:t>Todos los componentes del grupo piensan en el eslogan para el diseño de la página.</w:t>
-      </w:r>
-    </w:p>
-    <w:p>
-      <w:pPr>
-        <w:pStyle w:val="Prrafodelista"/>
-        <w:numPr>
-          <w:ilvl w:val="0"/>
-          <w:numId w:val="1"/>
-        </w:numPr>
-      </w:pPr>
-      <w:r>
-        <w:t xml:space="preserve">De nuevo reunión, esta vez por </w:t>
-      </w:r>
-      <w:proofErr w:type="spellStart"/>
-      <w:r>
-        <w:t>Discord</w:t>
-      </w:r>
-      <w:proofErr w:type="spellEnd"/>
-      <w:r>
-        <w:t>.</w:t>
-      </w:r>
-    </w:p>
-    <w:p/>
-    <w:p>
-      <w:r>
-        <w:t>18/05:</w:t>
-      </w:r>
-    </w:p>
-    <w:p>
-      <w:pPr>
-        <w:pStyle w:val="Prrafodelista"/>
-        <w:numPr>
-          <w:ilvl w:val="0"/>
-          <w:numId w:val="1"/>
-        </w:numPr>
-      </w:pPr>
-      <w:r>
-        <w:t>Alejandro introduce en Excel toda la información dada por Desirée para la base de datos y crea tablas.</w:t>
-      </w:r>
-    </w:p>
-    <w:p>
-      <w:pPr>
-        <w:pStyle w:val="Prrafodelista"/>
-        <w:numPr>
-          <w:ilvl w:val="0"/>
-          <w:numId w:val="1"/>
-        </w:numPr>
-      </w:pPr>
-      <w:r>
-        <w:t>Desirée continúa recopilando información y ayudando a Alejandro.</w:t>
-      </w:r>
-    </w:p>
-    <w:p>
-      <w:pPr>
-        <w:pStyle w:val="Prrafodelista"/>
-        <w:numPr>
-          <w:ilvl w:val="0"/>
-          <w:numId w:val="1"/>
-        </w:numPr>
-      </w:pPr>
-      <w:r>
-        <w:t xml:space="preserve">César construye tableros en </w:t>
-      </w:r>
-      <w:proofErr w:type="spellStart"/>
-      <w:r>
-        <w:t>Trello</w:t>
-      </w:r>
-      <w:proofErr w:type="spellEnd"/>
-      <w:r>
-        <w:t xml:space="preserve"> para su correcta organización</w:t>
-      </w:r>
-      <w:r>
-        <w:t xml:space="preserve"> y </w:t>
-      </w:r>
       <w:r>
         <w:t xml:space="preserve">continúa </w:t>
       </w:r>
       <w:r>
-        <w:t xml:space="preserve">diseñando la parte del </w:t>
-      </w:r>
-      <w:proofErr w:type="spellStart"/>
-      <w:r>
-        <w:t>login</w:t>
-      </w:r>
-      <w:proofErr w:type="spellEnd"/>
+        <w:t>diseñando la parte del Log In</w:t>
+      </w:r>
       <w:r>
         <w:t>.</w:t>
       </w:r>
@@ -487,15 +477,96 @@
         <w:t>Desirée y Cés</w:t>
       </w:r>
       <w:r>
-        <w:t xml:space="preserve">ar </w:t>
+        <w:t>ar Fer</w:t>
+      </w:r>
+      <w:r>
+        <w:t>reras se encargan de HTML</w:t>
+      </w:r>
+      <w:r>
+        <w:t>.</w:t>
+      </w:r>
+    </w:p>
+    <w:p>
+      <w:pPr>
+        <w:pStyle w:val="Prrafodelista"/>
+        <w:numPr>
+          <w:ilvl w:val="0"/>
+          <w:numId w:val="2"/>
+        </w:numPr>
+      </w:pPr>
+      <w:r>
+        <w:t>Alejandro completa cuadro de datos.</w:t>
+      </w:r>
+    </w:p>
+    <w:p/>
+    <w:p>
+      <w:r>
+        <w:t>28/05:</w:t>
+      </w:r>
+    </w:p>
+    <w:p>
+      <w:pPr>
+        <w:pStyle w:val="Prrafodelista"/>
+        <w:numPr>
+          <w:ilvl w:val="0"/>
+          <w:numId w:val="3"/>
+        </w:numPr>
+      </w:pPr>
+      <w:r>
+        <w:t xml:space="preserve">Le pedimos a Juanjo </w:t>
+      </w:r>
+      <w:r>
+        <w:t xml:space="preserve">(está enfermo) </w:t>
+      </w:r>
+      <w:r>
+        <w:t xml:space="preserve">que nos pasara la base de datos vía </w:t>
       </w:r>
       <w:proofErr w:type="spellStart"/>
       <w:r>
-        <w:t>Ferrreras</w:t>
+        <w:t>Discord</w:t>
       </w:r>
       <w:proofErr w:type="spellEnd"/>
       <w:r>
-        <w:t xml:space="preserve"> se encargan de HTML</w:t>
+        <w:t>, WhatsApp</w:t>
+      </w:r>
+      <w:r>
+        <w:t>, pa</w:t>
+      </w:r>
+      <w:r>
+        <w:t>ra así, terminarla entre César y</w:t>
+      </w:r>
+      <w:r>
+        <w:t xml:space="preserve"> Desirée.</w:t>
+      </w:r>
+    </w:p>
+    <w:p>
+      <w:pPr>
+        <w:pStyle w:val="Prrafodelista"/>
+        <w:numPr>
+          <w:ilvl w:val="0"/>
+          <w:numId w:val="3"/>
+        </w:numPr>
+      </w:pPr>
+      <w:r>
+        <w:t>Seguimos construyendo el HTML</w:t>
+      </w:r>
+      <w:r>
+        <w:t xml:space="preserve"> entre los dos.</w:t>
+      </w:r>
+    </w:p>
+    <w:p>
+      <w:pPr>
+        <w:pStyle w:val="Prrafodelista"/>
+        <w:numPr>
+          <w:ilvl w:val="0"/>
+          <w:numId w:val="3"/>
+        </w:numPr>
+      </w:pPr>
+      <w:r>
+        <w:t>Desirée evalúa y apunta los errores</w:t>
+      </w:r>
+      <w:r>
+        <w:t xml:space="preserve"> y se encarga del diseño (imágenes)</w:t>
       </w:r>
       <w:r>
         <w:t>.</w:t>
@@ -504,19 +575,92 @@
     <w:p>
       <w:pPr>
         <w:pStyle w:val="Prrafodelista"/>
-        <w:numPr>
-          <w:ilvl w:val="0"/>
-          <w:numId w:val="2"/>
-        </w:numPr>
-      </w:pPr>
-      <w:r>
-        <w:t>Alejandro completa cuadro de datos.</w:t>
+        <w:ind w:left="768"/>
+      </w:pPr>
+    </w:p>
+    <w:p>
+      <w:r>
+        <w:t>30/05:</w:t>
+      </w:r>
+    </w:p>
+    <w:p>
+      <w:pPr>
+        <w:pStyle w:val="Prrafodelista"/>
+        <w:numPr>
+          <w:ilvl w:val="0"/>
+          <w:numId w:val="3"/>
+        </w:numPr>
+      </w:pPr>
+      <w:r>
+        <w:t xml:space="preserve">Desirée recopila toda la información ya terminada para la página web </w:t>
+      </w:r>
+      <w:r>
+        <w:t>y envi</w:t>
+      </w:r>
+      <w:r>
+        <w:t>arla, mira funcionalidades de PHP</w:t>
+      </w:r>
+      <w:r>
+        <w:t xml:space="preserve">, hace el formulario </w:t>
+      </w:r>
+      <w:r>
+        <w:t>y HTML</w:t>
+      </w:r>
+      <w:r>
+        <w:t xml:space="preserve"> </w:t>
+      </w:r>
+      <w:r>
+        <w:t xml:space="preserve">de Log </w:t>
+      </w:r>
+      <w:proofErr w:type="spellStart"/>
+      <w:r>
+        <w:t>On</w:t>
+      </w:r>
+      <w:proofErr w:type="spellEnd"/>
+      <w:r>
+        <w:t xml:space="preserve"> </w:t>
+      </w:r>
+      <w:r>
+        <w:t>y se encarga de todas las fotos.</w:t>
+      </w:r>
+    </w:p>
+    <w:p>
+      <w:pPr>
+        <w:pStyle w:val="Prrafodelista"/>
+        <w:numPr>
+          <w:ilvl w:val="0"/>
+          <w:numId w:val="3"/>
+        </w:numPr>
+      </w:pPr>
+      <w:r>
+        <w:t>César Ferreras se encarga de SQL.</w:t>
+      </w:r>
+    </w:p>
+    <w:p>
+      <w:pPr>
+        <w:pStyle w:val="Prrafodelista"/>
+        <w:numPr>
+          <w:ilvl w:val="0"/>
+          <w:numId w:val="3"/>
+        </w:numPr>
+      </w:pPr>
+      <w:r>
+        <w:t>Alejandro hace un formulario de GitHub</w:t>
+      </w:r>
+      <w:r>
+        <w:t xml:space="preserve"> y </w:t>
+      </w:r>
+      <w:r>
+        <w:t>HTML</w:t>
+      </w:r>
+      <w:r>
+        <w:t>.</w:t>
       </w:r>
     </w:p>
     <w:p/>
     <w:p>
       <w:r>
-        <w:t>28/05:</w:t>
+        <w:t>31/05:</w:t>
       </w:r>
     </w:p>
     <w:p>
@@ -528,30 +672,16 @@
         </w:numPr>
       </w:pPr>
       <w:r>
-        <w:t xml:space="preserve">Le pedimos a Juanjo </w:t>
-      </w:r>
-      <w:r>
-        <w:t xml:space="preserve">(está enfermo) </w:t>
-      </w:r>
-      <w:r>
-        <w:t xml:space="preserve">que nos pasara la base de datos vía </w:t>
-      </w:r>
-      <w:proofErr w:type="spellStart"/>
-      <w:r>
-        <w:t>Discord</w:t>
-      </w:r>
-      <w:proofErr w:type="spellEnd"/>
-      <w:r>
-        <w:t>, WhatsApp</w:t>
-      </w:r>
-      <w:r>
-        <w:t>, pa</w:t>
-      </w:r>
-      <w:r>
-        <w:t>ra así, terminarla entre César y</w:t>
-      </w:r>
-      <w:r>
-        <w:t xml:space="preserve"> Desirée.</w:t>
+        <w:t>Desirée se p</w:t>
+      </w:r>
+      <w:r>
+        <w:t>one a hacer por su cuenta el CSS</w:t>
+      </w:r>
+      <w:r>
+        <w:t xml:space="preserve"> y busca como interactuar la base de datos con PHP</w:t>
+      </w:r>
+      <w:r>
+        <w:t>.</w:t>
       </w:r>
     </w:p>
     <w:p>
@@ -563,10 +693,19 @@
         </w:numPr>
       </w:pPr>
       <w:r>
-        <w:t>Seguimos construyendo el HTML</w:t>
-      </w:r>
-      <w:r>
-        <w:t xml:space="preserve"> entre los dos.</w:t>
+        <w:t xml:space="preserve">César </w:t>
+      </w:r>
+      <w:r>
+        <w:t xml:space="preserve">Ferreras </w:t>
+      </w:r>
+      <w:r>
+        <w:t>termina el SQL</w:t>
+      </w:r>
+      <w:r>
+        <w:t>*</w:t>
+      </w:r>
+      <w:r>
+        <w:t xml:space="preserve"> y continúa con el HTML.</w:t>
       </w:r>
     </w:p>
     <w:p>
@@ -578,24 +717,19 @@
         </w:numPr>
       </w:pPr>
       <w:r>
-        <w:t>Desirée evalúa y apunta los errores</w:t>
-      </w:r>
-      <w:r>
-        <w:t xml:space="preserve"> y se encarga del diseño (imágenes)</w:t>
+        <w:t>Alejandro se encarga de seguir introduciendo datos en la base de datos</w:t>
+      </w:r>
+      <w:r>
+        <w:t xml:space="preserve"> y hace un esquema de la página, de la parte del producto (lo que se va a mostrar)</w:t>
       </w:r>
       <w:r>
         <w:t>.</w:t>
       </w:r>
     </w:p>
-    <w:p>
-      <w:pPr>
-        <w:pStyle w:val="Prrafodelista"/>
-        <w:ind w:left="768"/>
-      </w:pPr>
-    </w:p>
-    <w:p>
-      <w:r>
-        <w:t>30/05:</w:t>
+    <w:p/>
+    <w:p>
+      <w:r>
+        <w:t>01/06:</w:t>
       </w:r>
     </w:p>
     <w:p>
@@ -607,37 +741,59 @@
         </w:numPr>
       </w:pPr>
       <w:r>
-        <w:t xml:space="preserve">Desirée recopila toda la información ya terminada para la página web </w:t>
-      </w:r>
-      <w:r>
-        <w:t>y envi</w:t>
-      </w:r>
-      <w:r>
-        <w:t>arla, mira funcionalidades de PHP</w:t>
-      </w:r>
-      <w:r>
-        <w:t xml:space="preserve">, hace el formulario </w:t>
-      </w:r>
-      <w:r>
-        <w:t>y HTML</w:t>
+        <w:t>Alejandro inserta información en la base de datos</w:t>
       </w:r>
       <w:r>
         <w:t xml:space="preserve"> </w:t>
       </w:r>
       <w:r>
-        <w:t xml:space="preserve">de log </w:t>
-      </w:r>
-      <w:proofErr w:type="spellStart"/>
-      <w:r>
-        <w:t>On</w:t>
-      </w:r>
-      <w:proofErr w:type="spellEnd"/>
+        <w:t xml:space="preserve">junto con Desirée </w:t>
+      </w:r>
+      <w:r>
+        <w:t>y colabora en HTML (iframe)</w:t>
+      </w:r>
+      <w:r>
+        <w:t>.</w:t>
+      </w:r>
+    </w:p>
+    <w:p>
+      <w:pPr>
+        <w:pStyle w:val="Prrafodelista"/>
+        <w:numPr>
+          <w:ilvl w:val="0"/>
+          <w:numId w:val="3"/>
+        </w:numPr>
+      </w:pPr>
+      <w:r>
+        <w:t>Desirée hace parte del HTML.</w:t>
+      </w:r>
+    </w:p>
+    <w:p/>
+    <w:p>
+      <w:r>
+        <w:t>04/06:</w:t>
+      </w:r>
+    </w:p>
+    <w:p>
+      <w:pPr>
+        <w:pStyle w:val="Prrafodelista"/>
+        <w:numPr>
+          <w:ilvl w:val="0"/>
+          <w:numId w:val="3"/>
+        </w:numPr>
+      </w:pPr>
+      <w:r>
+        <w:t xml:space="preserve">Desirée y Alejandro </w:t>
+      </w:r>
+      <w:r>
+        <w:t xml:space="preserve">se encargan de la </w:t>
+      </w:r>
+      <w:r>
+        <w:t>base de datos.</w:t>
+      </w:r>
       <w:r>
         <w:t xml:space="preserve"> </w:t>
       </w:r>
-      <w:r>
-        <w:t>y se encarga de todas las fotos.</w:t>
-      </w:r>
     </w:p>
     <w:p>
       <w:pPr>
@@ -648,186 +804,13 @@
         </w:numPr>
       </w:pPr>
       <w:r>
-        <w:t>César Ferreras se encarga de SQL.</w:t>
-      </w:r>
-    </w:p>
-    <w:p>
-      <w:pPr>
-        <w:pStyle w:val="Prrafodelista"/>
-        <w:numPr>
-          <w:ilvl w:val="0"/>
-          <w:numId w:val="3"/>
-        </w:numPr>
-      </w:pPr>
-      <w:r>
-        <w:t>Alejandro hace un formulario de GitHub</w:t>
-      </w:r>
-      <w:r>
-        <w:t xml:space="preserve"> y </w:t>
-      </w:r>
-      <w:r>
-        <w:t>HTML</w:t>
-      </w:r>
-      <w:r>
-        <w:t>.</w:t>
-      </w:r>
-    </w:p>
-    <w:p/>
-    <w:p>
-      <w:r>
-        <w:t>31/05:</w:t>
-      </w:r>
-    </w:p>
-    <w:p>
-      <w:pPr>
-        <w:pStyle w:val="Prrafodelista"/>
-        <w:numPr>
-          <w:ilvl w:val="0"/>
-          <w:numId w:val="3"/>
-        </w:numPr>
-      </w:pPr>
-      <w:r>
-        <w:t xml:space="preserve">Desirée se pone a hacer por su cuenta el </w:t>
-      </w:r>
-      <w:proofErr w:type="spellStart"/>
-      <w:r>
-        <w:t>css</w:t>
-      </w:r>
-      <w:proofErr w:type="spellEnd"/>
-      <w:r>
-        <w:t xml:space="preserve"> y busca como interactuar la base de datos con PHP</w:t>
-      </w:r>
-      <w:r>
-        <w:t>.</w:t>
-      </w:r>
-    </w:p>
-    <w:p>
-      <w:pPr>
-        <w:pStyle w:val="Prrafodelista"/>
-        <w:numPr>
-          <w:ilvl w:val="0"/>
-          <w:numId w:val="3"/>
-        </w:numPr>
-      </w:pPr>
-      <w:r>
-        <w:t xml:space="preserve">César </w:t>
-      </w:r>
-      <w:r>
-        <w:t xml:space="preserve">Ferreras </w:t>
-      </w:r>
-      <w:r>
-        <w:t>termina el SQL</w:t>
-      </w:r>
-      <w:r>
-        <w:t>*</w:t>
-      </w:r>
-      <w:r>
-        <w:t xml:space="preserve"> y continúa con el HTML.</w:t>
-      </w:r>
-    </w:p>
-    <w:p>
-      <w:pPr>
-        <w:pStyle w:val="Prrafodelista"/>
-        <w:numPr>
-          <w:ilvl w:val="0"/>
-          <w:numId w:val="3"/>
-        </w:numPr>
-      </w:pPr>
-      <w:r>
-        <w:t>Alejandro se encarga de seguir introduciendo datos en la base de datos</w:t>
-      </w:r>
-      <w:r>
-        <w:t xml:space="preserve"> y hace un esquema de la página, de la parte del producto (lo que se va a mostrar)</w:t>
-      </w:r>
-      <w:r>
-        <w:t>.</w:t>
-      </w:r>
-    </w:p>
-    <w:p/>
-    <w:p>
-      <w:r>
-        <w:t>01/06:</w:t>
-      </w:r>
-    </w:p>
-    <w:p>
-      <w:pPr>
-        <w:pStyle w:val="Prrafodelista"/>
-        <w:numPr>
-          <w:ilvl w:val="0"/>
-          <w:numId w:val="3"/>
-        </w:numPr>
-      </w:pPr>
-      <w:r>
-        <w:t>Alejandro inserta información en la base de datos</w:t>
-      </w:r>
-      <w:r>
-        <w:t xml:space="preserve"> </w:t>
-      </w:r>
-      <w:r>
-        <w:t xml:space="preserve">junto con Desirée </w:t>
-      </w:r>
-      <w:r>
-        <w:t>y colabora en HTML (iframe)</w:t>
-      </w:r>
-      <w:r>
-        <w:t>.</w:t>
-      </w:r>
-    </w:p>
-    <w:p>
-      <w:pPr>
-        <w:pStyle w:val="Prrafodelista"/>
-        <w:numPr>
-          <w:ilvl w:val="0"/>
-          <w:numId w:val="3"/>
-        </w:numPr>
-      </w:pPr>
-      <w:r>
-        <w:t>Desirée hace parte del HTML.</w:t>
-      </w:r>
-    </w:p>
-    <w:p/>
-    <w:p>
-      <w:r>
-        <w:t>04/06:</w:t>
-      </w:r>
-    </w:p>
-    <w:p>
-      <w:pPr>
-        <w:pStyle w:val="Prrafodelista"/>
-        <w:numPr>
-          <w:ilvl w:val="0"/>
-          <w:numId w:val="3"/>
-        </w:numPr>
-      </w:pPr>
-      <w:r>
-        <w:t xml:space="preserve">Desirée y Alejandro </w:t>
-      </w:r>
-      <w:r>
-        <w:t xml:space="preserve">se encargan de la </w:t>
-      </w:r>
-      <w:r>
-        <w:t>base de datos.</w:t>
-      </w:r>
-      <w:r>
-        <w:t xml:space="preserve"> </w:t>
-      </w:r>
-    </w:p>
-    <w:p>
-      <w:pPr>
-        <w:pStyle w:val="Prrafodelista"/>
-        <w:numPr>
-          <w:ilvl w:val="0"/>
-          <w:numId w:val="3"/>
-        </w:numPr>
-      </w:pPr>
-      <w:r>
         <w:t>Desirée busca como c</w:t>
       </w:r>
       <w:r>
-        <w:t>onectar el Log In</w:t>
-      </w:r>
-      <w:r>
-        <w:t xml:space="preserve"> con PHP.</w:t>
+        <w:t>onectar el Log I</w:t>
+      </w:r>
+      <w:r>
+        <w:t>n con PHP.</w:t>
       </w:r>
     </w:p>
     <w:p>
@@ -958,6 +941,119 @@
       <w:r>
         <w:t>12/06:</w:t>
       </w:r>
+    </w:p>
+    <w:p>
+      <w:pPr>
+        <w:pStyle w:val="Prrafodelista"/>
+        <w:numPr>
+          <w:ilvl w:val="0"/>
+          <w:numId w:val="4"/>
+        </w:numPr>
+      </w:pPr>
+      <w:r>
+        <w:t>Corrección de errores.</w:t>
+      </w:r>
+    </w:p>
+    <w:p>
+      <w:pPr>
+        <w:pStyle w:val="Prrafodelista"/>
+        <w:numPr>
+          <w:ilvl w:val="0"/>
+          <w:numId w:val="4"/>
+        </w:numPr>
+      </w:pPr>
+      <w:r>
+        <w:t xml:space="preserve">Desirée hace el </w:t>
+      </w:r>
+      <w:proofErr w:type="spellStart"/>
+      <w:r>
+        <w:t>footer</w:t>
+      </w:r>
+      <w:proofErr w:type="spellEnd"/>
+      <w:r>
+        <w:t xml:space="preserve"> y pasa más información.</w:t>
+      </w:r>
+    </w:p>
+    <w:p>
+      <w:pPr>
+        <w:pStyle w:val="Prrafodelista"/>
+        <w:numPr>
+          <w:ilvl w:val="0"/>
+          <w:numId w:val="4"/>
+        </w:numPr>
+      </w:pPr>
+      <w:r>
+        <w:t>Alejandro y Juanjo introducen la información en la base de datos.</w:t>
+      </w:r>
+    </w:p>
+    <w:p>
+      <w:pPr>
+        <w:pStyle w:val="Prrafodelista"/>
+        <w:numPr>
+          <w:ilvl w:val="0"/>
+          <w:numId w:val="4"/>
+        </w:numPr>
+      </w:pPr>
+      <w:r>
+        <w:t>César Ferreras muestra registros de la base de datos en las páginas pertinentes.</w:t>
+      </w:r>
+    </w:p>
+    <w:p/>
+    <w:p>
+      <w:r>
+        <w:t>13/06:</w:t>
+      </w:r>
+    </w:p>
+    <w:p>
+      <w:pPr>
+        <w:pStyle w:val="Prrafodelista"/>
+        <w:numPr>
+          <w:ilvl w:val="0"/>
+          <w:numId w:val="4"/>
+        </w:numPr>
+      </w:pPr>
+      <w:r>
+        <w:t>Reunión de los componentes del grupo (Desirée, César y Alejandro).</w:t>
+      </w:r>
+    </w:p>
+    <w:p>
+      <w:pPr>
+        <w:pStyle w:val="Prrafodelista"/>
+        <w:numPr>
+          <w:ilvl w:val="0"/>
+          <w:numId w:val="4"/>
+        </w:numPr>
+      </w:pPr>
+      <w:r>
+        <w:t>Corrección de errores.</w:t>
+      </w:r>
+    </w:p>
+    <w:p>
+      <w:pPr>
+        <w:pStyle w:val="Prrafodelista"/>
+      </w:pPr>
+    </w:p>
+    <w:p>
+      <w:pPr>
+        <w:pStyle w:val="Prrafodelista"/>
+      </w:pPr>
+    </w:p>
+    <w:p>
+      <w:r>
+        <w:t>14/06:</w:t>
+      </w:r>
+    </w:p>
+    <w:p>
+      <w:pPr>
+        <w:pStyle w:val="Prrafodelista"/>
+        <w:numPr>
+          <w:ilvl w:val="0"/>
+          <w:numId w:val="5"/>
+        </w:numPr>
+      </w:pPr>
+      <w:r>
+        <w:t>Se continúa trabajando (Desirée, César y Alejandro).</w:t>
+      </w:r>
       <w:bookmarkStart w:id="0" w:name="_GoBack"/>
       <w:bookmarkEnd w:id="0"/>
     </w:p>
@@ -966,275 +1062,458 @@
         <w:pStyle w:val="Prrafodelista"/>
         <w:numPr>
           <w:ilvl w:val="0"/>
-          <w:numId w:val="4"/>
-        </w:numPr>
-      </w:pPr>
-      <w:r>
-        <w:t>Corrección de errores.</w:t>
+          <w:numId w:val="5"/>
+        </w:numPr>
+      </w:pPr>
+      <w:r>
+        <w:t>Acabadas funciones PHP Log I</w:t>
+      </w:r>
+      <w:r>
+        <w:t>n y mantener sesión abierta.</w:t>
+      </w:r>
+    </w:p>
+    <w:p>
+      <w:pPr>
+        <w:pStyle w:val="Prrafodelista"/>
+        <w:numPr>
+          <w:ilvl w:val="0"/>
+          <w:numId w:val="5"/>
+        </w:numPr>
+      </w:pPr>
+      <w:r>
+        <w:t xml:space="preserve">Ahora se muestra la información de un artículo aleatorio en la página </w:t>
+      </w:r>
+      <w:proofErr w:type="spellStart"/>
+      <w:r>
+        <w:t>artAleatorio.php</w:t>
+      </w:r>
+      <w:proofErr w:type="spellEnd"/>
+      <w:r>
+        <w:t>.</w:t>
+      </w:r>
+    </w:p>
+    <w:p>
+      <w:pPr>
+        <w:pStyle w:val="Prrafodelista"/>
+        <w:numPr>
+          <w:ilvl w:val="0"/>
+          <w:numId w:val="5"/>
+        </w:numPr>
+      </w:pPr>
+      <w:r>
+        <w:t xml:space="preserve">Ajuste en el </w:t>
+      </w:r>
+      <w:proofErr w:type="spellStart"/>
+      <w:r>
+        <w:t>footer</w:t>
+      </w:r>
+      <w:proofErr w:type="spellEnd"/>
+      <w:r>
+        <w:t>. No hay acentos en la fuente elegida.</w:t>
+      </w:r>
+    </w:p>
+    <w:p>
+      <w:pPr>
+        <w:pStyle w:val="Prrafodelista"/>
+        <w:numPr>
+          <w:ilvl w:val="0"/>
+          <w:numId w:val="5"/>
+        </w:numPr>
+      </w:pPr>
+      <w:r>
+        <w:t>Tarjetas de producto ajustadas.</w:t>
+      </w:r>
+    </w:p>
+    <w:p>
+      <w:pPr>
+        <w:pStyle w:val="Prrafodelista"/>
+        <w:numPr>
+          <w:ilvl w:val="0"/>
+          <w:numId w:val="5"/>
+        </w:numPr>
+      </w:pPr>
+      <w:r>
+        <w:t>El formulario de contacto guarda datos en la tabla de contacto.</w:t>
+      </w:r>
+    </w:p>
+    <w:p>
+      <w:pPr>
+        <w:pStyle w:val="Prrafodelista"/>
+        <w:numPr>
+          <w:ilvl w:val="0"/>
+          <w:numId w:val="5"/>
+        </w:numPr>
+      </w:pPr>
+      <w:r>
+        <w:t>Se descartan filtros por falta de tiempo</w:t>
+      </w:r>
+      <w:r>
+        <w:t>.</w:t>
+      </w:r>
+    </w:p>
+    <w:p>
+      <w:pPr>
+        <w:pStyle w:val="Prrafodelista"/>
+        <w:numPr>
+          <w:ilvl w:val="0"/>
+          <w:numId w:val="5"/>
+        </w:numPr>
+      </w:pPr>
+      <w:r>
+        <w:t>Se descarta la “función carrito”</w:t>
+      </w:r>
+      <w:r>
+        <w:t>.</w:t>
+      </w:r>
+    </w:p>
+    <w:p>
+      <w:pPr>
+        <w:pStyle w:val="Prrafodelista"/>
+        <w:numPr>
+          <w:ilvl w:val="0"/>
+          <w:numId w:val="5"/>
+        </w:numPr>
+      </w:pPr>
+      <w:r>
+        <w:t xml:space="preserve">Se </w:t>
+      </w:r>
+      <w:r>
+        <w:t xml:space="preserve">modifican algunas tablas y se </w:t>
+      </w:r>
+      <w:r>
+        <w:t xml:space="preserve">terminan de introducir </w:t>
+      </w:r>
+      <w:r>
+        <w:t>los</w:t>
+      </w:r>
+      <w:r>
+        <w:t xml:space="preserve"> datos </w:t>
+      </w:r>
+      <w:r>
+        <w:t xml:space="preserve">que faltan </w:t>
+      </w:r>
+      <w:r>
+        <w:t xml:space="preserve">en </w:t>
+      </w:r>
+      <w:proofErr w:type="gramStart"/>
+      <w:r>
+        <w:t>la BD</w:t>
+      </w:r>
+      <w:proofErr w:type="gramEnd"/>
+      <w:r>
+        <w:t>.</w:t>
       </w:r>
     </w:p>
     <w:p/>
+    <w:p>
+      <w:r>
+        <w:t xml:space="preserve">- </w:t>
+      </w:r>
+      <w:proofErr w:type="spellStart"/>
+      <w:r>
+        <w:t>Frameworks</w:t>
+      </w:r>
+      <w:proofErr w:type="spellEnd"/>
+      <w:r>
+        <w:t xml:space="preserve">: Microsoft Office, elementos </w:t>
+      </w:r>
+      <w:r>
+        <w:t>de comunicación (</w:t>
+      </w:r>
+      <w:proofErr w:type="spellStart"/>
+      <w:r>
+        <w:t>Discord</w:t>
+      </w:r>
+      <w:proofErr w:type="spellEnd"/>
+      <w:r>
+        <w:t>, WhatsA</w:t>
+      </w:r>
+      <w:r>
+        <w:t xml:space="preserve">pp y </w:t>
+      </w:r>
+      <w:proofErr w:type="spellStart"/>
+      <w:r>
+        <w:t>Trello</w:t>
+      </w:r>
+      <w:proofErr w:type="spellEnd"/>
+      <w:r>
+        <w:t>).</w:t>
+      </w:r>
+    </w:p>
+    <w:p>
+      <w:r>
+        <w:t>- Refer</w:t>
+      </w:r>
+      <w:r>
+        <w:t>encias</w:t>
+      </w:r>
+      <w:r>
+        <w:t xml:space="preserve">: Amazon, </w:t>
+      </w:r>
+      <w:proofErr w:type="spellStart"/>
+      <w:r>
+        <w:t>PcC</w:t>
+      </w:r>
+      <w:r>
+        <w:t>omponentes</w:t>
+      </w:r>
+      <w:proofErr w:type="spellEnd"/>
+      <w:r>
+        <w:t xml:space="preserve">, </w:t>
+      </w:r>
+      <w:r>
+        <w:t xml:space="preserve">El Corte Inglés, </w:t>
+      </w:r>
+      <w:proofErr w:type="spellStart"/>
+      <w:r>
+        <w:t>MediaMarkt</w:t>
+      </w:r>
+      <w:proofErr w:type="spellEnd"/>
+      <w:r>
+        <w:t xml:space="preserve">, </w:t>
+      </w:r>
+      <w:r>
+        <w:t>W3School</w:t>
+      </w:r>
+      <w:r>
+        <w:t xml:space="preserve">, </w:t>
+      </w:r>
+      <w:proofErr w:type="spellStart"/>
+      <w:r>
+        <w:t>AliExpress</w:t>
+      </w:r>
+      <w:proofErr w:type="spellEnd"/>
+      <w:r>
+        <w:t>.</w:t>
+      </w:r>
+    </w:p>
+    <w:p>
+      <w:r>
+        <w:t>- Manuales: W3School.</w:t>
+      </w:r>
+    </w:p>
+    <w:p>
+      <w:pPr>
+        <w:rPr>
+          <w:lang w:val="en-US"/>
+        </w:rPr>
+      </w:pPr>
+      <w:r>
+        <w:rPr>
+          <w:lang w:val="en-US"/>
+        </w:rPr>
+        <w:t xml:space="preserve">- </w:t>
+      </w:r>
+      <w:proofErr w:type="spellStart"/>
+      <w:r>
+        <w:rPr>
+          <w:lang w:val="en-US"/>
+        </w:rPr>
+        <w:t>Herramientas</w:t>
+      </w:r>
+      <w:proofErr w:type="spellEnd"/>
+      <w:r>
+        <w:rPr>
+          <w:lang w:val="en-US"/>
+        </w:rPr>
+        <w:t>: NetBeans, Atom</w:t>
+      </w:r>
+      <w:r>
+        <w:rPr>
+          <w:lang w:val="en-US"/>
+        </w:rPr>
+        <w:t>, Photoshop</w:t>
+      </w:r>
+      <w:r>
+        <w:rPr>
+          <w:lang w:val="en-US"/>
+        </w:rPr>
+        <w:t xml:space="preserve">, </w:t>
+      </w:r>
+      <w:proofErr w:type="spellStart"/>
+      <w:r>
+        <w:rPr>
+          <w:lang w:val="en-US"/>
+        </w:rPr>
+        <w:t>P</w:t>
+      </w:r>
+      <w:r>
+        <w:rPr>
+          <w:lang w:val="en-US"/>
+        </w:rPr>
+        <w:t>hpS</w:t>
+      </w:r>
+      <w:r>
+        <w:rPr>
+          <w:lang w:val="en-US"/>
+        </w:rPr>
+        <w:t>torm</w:t>
+      </w:r>
+      <w:proofErr w:type="spellEnd"/>
+      <w:r>
+        <w:rPr>
+          <w:lang w:val="en-US"/>
+        </w:rPr>
+        <w:t>.</w:t>
+      </w:r>
+    </w:p>
+    <w:p>
+      <w:pPr>
+        <w:rPr>
+          <w:lang w:val="en-US"/>
+        </w:rPr>
+      </w:pPr>
+    </w:p>
+    <w:p>
+      <w:r>
+        <w:t>*Estructura SQL</w:t>
+      </w:r>
+    </w:p>
     <w:p/>
     <w:p>
       <w:r>
-        <w:t xml:space="preserve">- </w:t>
+        <w:lastRenderedPageBreak/>
+        <w:t>La base de datos se divide en las siguientes tablas:</w:t>
+      </w:r>
+    </w:p>
+    <w:p>
+      <w:r>
+        <w:t>Accesorios- Guarda la información de todo lo relacionado con los accesorios</w:t>
+      </w:r>
+    </w:p>
+    <w:p>
+      <w:r>
+        <w:t>Clientes- Guarda la información de todo lo relacionado con los clientes para su verificación y compra</w:t>
+      </w:r>
+    </w:p>
+    <w:p>
+      <w:r>
+        <w:t>Componentes- Guarda la información de todo lo relacionado con los componentes</w:t>
+      </w:r>
+    </w:p>
+    <w:p>
+      <w:r>
+        <w:t>Contacto- Guarda los mensa</w:t>
+      </w:r>
+      <w:r>
+        <w:t>jes recibidos por medio de la pá</w:t>
+      </w:r>
+      <w:r>
+        <w:t>gina “</w:t>
       </w:r>
       <w:proofErr w:type="spellStart"/>
       <w:r>
-        <w:t>Frameworks</w:t>
+        <w:t>About</w:t>
       </w:r>
       <w:proofErr w:type="spellEnd"/>
       <w:r>
-        <w:t xml:space="preserve">: Microsoft Office, elementos </w:t>
-      </w:r>
-      <w:r>
-        <w:t>de comunicación (</w:t>
-      </w:r>
+        <w:t>”</w:t>
+      </w:r>
+    </w:p>
+    <w:p>
       <w:proofErr w:type="spellStart"/>
       <w:r>
-        <w:t>Discord</w:t>
+        <w:t>Movil</w:t>
       </w:r>
       <w:proofErr w:type="spellEnd"/>
       <w:r>
-        <w:t>, WhatsA</w:t>
-      </w:r>
-      <w:r>
-        <w:t xml:space="preserve">pp y </w:t>
+        <w:t xml:space="preserve">- Guarda la información de todo lo relacionado con los </w:t>
       </w:r>
       <w:proofErr w:type="spellStart"/>
       <w:r>
-        <w:t>Trello</w:t>
+        <w:t>moviles</w:t>
       </w:r>
       <w:proofErr w:type="spellEnd"/>
-      <w:r>
-        <w:t>).</w:t>
-      </w:r>
-    </w:p>
-    <w:p>
-      <w:r>
-        <w:t>- Refer</w:t>
-      </w:r>
-      <w:r>
-        <w:t xml:space="preserve">encias (estándares): Amazon, </w:t>
-      </w:r>
+    </w:p>
+    <w:p>
       <w:proofErr w:type="spellStart"/>
       <w:r>
-        <w:t>PcC</w:t>
-      </w:r>
-      <w:r>
-        <w:t>omponentes</w:t>
+        <w:t>Perifericos</w:t>
       </w:r>
       <w:proofErr w:type="spellEnd"/>
       <w:r>
-        <w:t xml:space="preserve">, </w:t>
-      </w:r>
-      <w:r>
-        <w:t xml:space="preserve">El Corte Inglés, </w:t>
+        <w:t xml:space="preserve">- Guarda la información de todo lo relacionado con los </w:t>
       </w:r>
       <w:proofErr w:type="spellStart"/>
       <w:r>
-        <w:t>MediaMarkt</w:t>
+        <w:t>perifericos</w:t>
       </w:r>
       <w:proofErr w:type="spellEnd"/>
-      <w:r>
-        <w:t xml:space="preserve">, </w:t>
-      </w:r>
-      <w:r>
-        <w:t>W3School</w:t>
-      </w:r>
-      <w:r>
-        <w:t xml:space="preserve">, </w:t>
-      </w:r>
+    </w:p>
+    <w:p>
       <w:proofErr w:type="spellStart"/>
       <w:r>
-        <w:t>AliExpress</w:t>
+        <w:t>Portatil</w:t>
       </w:r>
       <w:proofErr w:type="spellEnd"/>
       <w:r>
-        <w:t>.</w:t>
-      </w:r>
-    </w:p>
-    <w:p>
-      <w:r>
-        <w:t>- Manuales: W3School.</w:t>
-      </w:r>
-    </w:p>
-    <w:p>
-      <w:r>
-        <w:t>- Guía de estilos.</w:t>
-      </w:r>
-    </w:p>
-    <w:p>
-      <w:r>
-        <w:t xml:space="preserve">- Herramientas: </w:t>
+        <w:t xml:space="preserve">- Guarda la información de todo lo relacionado con los </w:t>
       </w:r>
       <w:proofErr w:type="spellStart"/>
       <w:r>
-        <w:t>NetBeans</w:t>
+        <w:t>portatiles</w:t>
       </w:r>
       <w:proofErr w:type="spellEnd"/>
-      <w:r>
-        <w:t xml:space="preserve">, </w:t>
-      </w:r>
+    </w:p>
+    <w:p>
+      <w:r>
+        <w:t>Productos- Guarda la referencia a todos los productos para su relación con la compra</w:t>
+      </w:r>
+    </w:p>
+    <w:p>
+      <w:r>
+        <w:t>Sobremesa- Guarda la información de todo lo relacionado con los ordenadores de mesa</w:t>
+      </w:r>
+    </w:p>
+    <w:p>
       <w:proofErr w:type="spellStart"/>
       <w:r>
-        <w:t>Atom</w:t>
+        <w:t>Tablets</w:t>
       </w:r>
       <w:proofErr w:type="spellEnd"/>
       <w:r>
-        <w:t>, Photoshop</w:t>
-      </w:r>
-      <w:r>
-        <w:t>.</w:t>
-      </w:r>
-    </w:p>
-    <w:p>
-      <w:r>
-        <w:t xml:space="preserve">- Documentar (una </w:t>
+        <w:t xml:space="preserve">- Guarda la información de todo lo relacionado con los </w:t>
       </w:r>
       <w:proofErr w:type="spellStart"/>
       <w:r>
-        <w:t>bitágora</w:t>
+        <w:t>tablets</w:t>
       </w:r>
       <w:proofErr w:type="spellEnd"/>
-      <w:r>
-        <w:t>, el código, las funcionalidades…).</w:t>
-      </w:r>
     </w:p>
     <w:p/>
     <w:p>
       <w:r>
-        <w:t>*Estructura SQL</w:t>
-      </w:r>
-    </w:p>
-    <w:p/>
-    <w:p>
-      <w:r>
-        <w:t>La base de datos se divide en las siguientes tablas:</w:t>
-      </w:r>
-    </w:p>
-    <w:p>
-      <w:r>
-        <w:t>Accesorios- Guarda la información de todo lo relacionado con los accesorios</w:t>
-      </w:r>
-    </w:p>
-    <w:p>
-      <w:r>
-        <w:t>Clientes- Guarda la información de todo lo relacionado con los clientes para su verificación y compra</w:t>
-      </w:r>
-    </w:p>
-    <w:p>
-      <w:r>
-        <w:t>Componentes- Guarda la información de todo lo relacionado con los componentes</w:t>
-      </w:r>
-    </w:p>
-    <w:p>
-      <w:r>
-        <w:t xml:space="preserve">Contacto- Guarda los mensajes recibidos por medio de la </w:t>
-      </w:r>
-      <w:proofErr w:type="spellStart"/>
-      <w:r>
-        <w:t>pagina</w:t>
-      </w:r>
-      <w:proofErr w:type="spellEnd"/>
-      <w:r>
-        <w:t xml:space="preserve"> “</w:t>
-      </w:r>
-      <w:proofErr w:type="spellStart"/>
-      <w:r>
-        <w:t>About</w:t>
-      </w:r>
-      <w:proofErr w:type="spellEnd"/>
-      <w:r>
-        <w:t>”</w:t>
-      </w:r>
-    </w:p>
-    <w:p>
-      <w:proofErr w:type="spellStart"/>
-      <w:r>
-        <w:t>Movil</w:t>
-      </w:r>
-      <w:proofErr w:type="spellEnd"/>
-      <w:r>
-        <w:t xml:space="preserve">- Guarda la información de todo lo relacionado con los </w:t>
-      </w:r>
-      <w:proofErr w:type="spellStart"/>
-      <w:r>
-        <w:t>moviles</w:t>
-      </w:r>
-      <w:proofErr w:type="spellEnd"/>
-    </w:p>
-    <w:p>
-      <w:proofErr w:type="spellStart"/>
-      <w:r>
-        <w:t>Perifericos</w:t>
-      </w:r>
-      <w:proofErr w:type="spellEnd"/>
-      <w:r>
-        <w:t xml:space="preserve">- Guarda la información de todo lo relacionado con los </w:t>
-      </w:r>
-      <w:proofErr w:type="spellStart"/>
-      <w:r>
-        <w:t>perifericos</w:t>
-      </w:r>
-      <w:proofErr w:type="spellEnd"/>
-    </w:p>
-    <w:p>
-      <w:proofErr w:type="spellStart"/>
-      <w:r>
-        <w:t>Portatil</w:t>
-      </w:r>
-      <w:proofErr w:type="spellEnd"/>
-      <w:r>
-        <w:t xml:space="preserve">- Guarda la información de todo lo relacionado con los </w:t>
-      </w:r>
-      <w:proofErr w:type="spellStart"/>
-      <w:r>
-        <w:t>portatiles</w:t>
-      </w:r>
-      <w:proofErr w:type="spellEnd"/>
-    </w:p>
-    <w:p>
-      <w:r>
-        <w:t>Productos- Guarda la referencia a todos los productos para su relación con la compra</w:t>
-      </w:r>
-    </w:p>
-    <w:p>
-      <w:r>
-        <w:t>Sobremesa- Guarda la información de todo lo relacionado con los ordenadores de mesa</w:t>
-      </w:r>
-    </w:p>
-    <w:p>
-      <w:proofErr w:type="spellStart"/>
-      <w:r>
-        <w:lastRenderedPageBreak/>
-        <w:t>Tablets</w:t>
-      </w:r>
-      <w:proofErr w:type="spellEnd"/>
-      <w:r>
-        <w:t xml:space="preserve">- Guarda la información de todo lo relacionado con los </w:t>
-      </w:r>
-      <w:proofErr w:type="spellStart"/>
-      <w:r>
-        <w:t>tablets</w:t>
-      </w:r>
-      <w:proofErr w:type="spellEnd"/>
-    </w:p>
-    <w:p/>
-    <w:p>
-      <w:r>
-        <w:t xml:space="preserve">Esta estructura fue elegida porque </w:t>
-      </w:r>
-      <w:proofErr w:type="spellStart"/>
-      <w:r>
-        <w:t>creimos</w:t>
-      </w:r>
-      <w:proofErr w:type="spellEnd"/>
-      <w:r>
-        <w:t xml:space="preserve"> que era </w:t>
-      </w:r>
-      <w:r>
-        <w:t>lo más optimo y básico para evitar errores y tener el acceso fácil a la información pertinente teniendo una tabla que relaciona todas las demás, asemejándose con una topología de redes en árbol.</w:t>
+        <w:t>Esta es</w:t>
+      </w:r>
+      <w:r>
+        <w:t>tructura</w:t>
+      </w:r>
+      <w:r>
+        <w:t>,</w:t>
+      </w:r>
+      <w:r>
+        <w:t xml:space="preserve"> fue elegida </w:t>
+      </w:r>
+      <w:r>
+        <w:t xml:space="preserve">así </w:t>
+      </w:r>
+      <w:r>
+        <w:t>porque creí</w:t>
+      </w:r>
+      <w:r>
+        <w:t xml:space="preserve">mos que era </w:t>
+      </w:r>
+      <w:r>
+        <w:t>lo más ó</w:t>
+      </w:r>
+      <w:r>
+        <w:t>ptimo y básico para evitar errores y tener el acceso fácil a la información pertinente</w:t>
+      </w:r>
+      <w:r>
+        <w:t>,</w:t>
+      </w:r>
+      <w:r>
+        <w:t xml:space="preserve"> teniendo una tabla que relaciona todas las demás, asemejándose con una topología de redes en árbol.</w:t>
       </w:r>
     </w:p>
     <w:sectPr>
@@ -1377,7 +1656,7 @@
         <w:rFonts w:ascii="Century Gothic" w:eastAsiaTheme="minorHAnsi" w:hAnsi="Century Gothic" w:cstheme="minorBidi" w:hint="default"/>
       </w:rPr>
     </w:lvl>
-    <w:lvl w:ilvl="1" w:tplc="0C0A0003" w:tentative="1">
+    <w:lvl w:ilvl="1" w:tplc="0C0A0003">
       <w:start w:val="1"/>
       <w:numFmt w:val="bullet"/>
       <w:lvlText w:val="o"/>
@@ -1587,6 +1866,119 @@
     </w:lvl>
   </w:abstractNum>
   <w:abstractNum w:abstractNumId="3" w15:restartNumberingAfterBreak="0">
+    <w:nsid w:val="660170AC"/>
+    <w:multiLevelType w:val="hybridMultilevel"/>
+    <w:tmpl w:val="8FDA1A9E"/>
+    <w:lvl w:ilvl="0" w:tplc="1E2E4FFE">
+      <w:start w:val="3"/>
+      <w:numFmt w:val="bullet"/>
+      <w:lvlText w:val="-"/>
+      <w:lvlJc w:val="left"/>
+      <w:pPr>
+        <w:ind w:left="720" w:hanging="360"/>
+      </w:pPr>
+      <w:rPr>
+        <w:rFonts w:ascii="Century Gothic" w:eastAsiaTheme="minorHAnsi" w:hAnsi="Century Gothic" w:cstheme="minorBidi" w:hint="default"/>
+      </w:rPr>
+    </w:lvl>
+    <w:lvl w:ilvl="1" w:tplc="0C0A0003" w:tentative="1">
+      <w:start w:val="1"/>
+      <w:numFmt w:val="bullet"/>
+      <w:lvlText w:val="o"/>
+      <w:lvlJc w:val="left"/>
+      <w:pPr>
+        <w:ind w:left="1440" w:hanging="360"/>
+      </w:pPr>
+      <w:rPr>
+        <w:rFonts w:ascii="Courier New" w:hAnsi="Courier New" w:cs="Courier New" w:hint="default"/>
+      </w:rPr>
+    </w:lvl>
+    <w:lvl w:ilvl="2" w:tplc="0C0A0005" w:tentative="1">
+      <w:start w:val="1"/>
+      <w:numFmt w:val="bullet"/>
+      <w:lvlText w:val=""/>
+      <w:lvlJc w:val="left"/>
+      <w:pPr>
+        <w:ind w:left="2160" w:hanging="360"/>
+      </w:pPr>
+      <w:rPr>
+        <w:rFonts w:ascii="Wingdings" w:hAnsi="Wingdings" w:hint="default"/>
+      </w:rPr>
+    </w:lvl>
+    <w:lvl w:ilvl="3" w:tplc="0C0A0001" w:tentative="1">
+      <w:start w:val="1"/>
+      <w:numFmt w:val="bullet"/>
+      <w:lvlText w:val=""/>
+      <w:lvlJc w:val="left"/>
+      <w:pPr>
+        <w:ind w:left="2880" w:hanging="360"/>
+      </w:pPr>
+      <w:rPr>
+        <w:rFonts w:ascii="Symbol" w:hAnsi="Symbol" w:hint="default"/>
+      </w:rPr>
+    </w:lvl>
+    <w:lvl w:ilvl="4" w:tplc="0C0A0003" w:tentative="1">
+      <w:start w:val="1"/>
+      <w:numFmt w:val="bullet"/>
+      <w:lvlText w:val="o"/>
+      <w:lvlJc w:val="left"/>
+      <w:pPr>
+        <w:ind w:left="3600" w:hanging="360"/>
+      </w:pPr>
+      <w:rPr>
+        <w:rFonts w:ascii="Courier New" w:hAnsi="Courier New" w:cs="Courier New" w:hint="default"/>
+      </w:rPr>
+    </w:lvl>
+    <w:lvl w:ilvl="5" w:tplc="0C0A0005" w:tentative="1">
+      <w:start w:val="1"/>
+      <w:numFmt w:val="bullet"/>
+      <w:lvlText w:val=""/>
+      <w:lvlJc w:val="left"/>
+      <w:pPr>
+        <w:ind w:left="4320" w:hanging="360"/>
+      </w:pPr>
+      <w:rPr>
+        <w:rFonts w:ascii="Wingdings" w:hAnsi="Wingdings" w:hint="default"/>
+      </w:rPr>
+    </w:lvl>
+    <w:lvl w:ilvl="6" w:tplc="0C0A0001" w:tentative="1">
+      <w:start w:val="1"/>
+      <w:numFmt w:val="bullet"/>
+      <w:lvlText w:val=""/>
+      <w:lvlJc w:val="left"/>
+      <w:pPr>
+        <w:ind w:left="5040" w:hanging="360"/>
+      </w:pPr>
+      <w:rPr>
+        <w:rFonts w:ascii="Symbol" w:hAnsi="Symbol" w:hint="default"/>
+      </w:rPr>
+    </w:lvl>
+    <w:lvl w:ilvl="7" w:tplc="0C0A0003" w:tentative="1">
+      <w:start w:val="1"/>
+      <w:numFmt w:val="bullet"/>
+      <w:lvlText w:val="o"/>
+      <w:lvlJc w:val="left"/>
+      <w:pPr>
+        <w:ind w:left="5760" w:hanging="360"/>
+      </w:pPr>
+      <w:rPr>
+        <w:rFonts w:ascii="Courier New" w:hAnsi="Courier New" w:cs="Courier New" w:hint="default"/>
+      </w:rPr>
+    </w:lvl>
+    <w:lvl w:ilvl="8" w:tplc="0C0A0005" w:tentative="1">
+      <w:start w:val="1"/>
+      <w:numFmt w:val="bullet"/>
+      <w:lvlText w:val=""/>
+      <w:lvlJc w:val="left"/>
+      <w:pPr>
+        <w:ind w:left="6480" w:hanging="360"/>
+      </w:pPr>
+      <w:rPr>
+        <w:rFonts w:ascii="Wingdings" w:hAnsi="Wingdings" w:hint="default"/>
+      </w:rPr>
+    </w:lvl>
+  </w:abstractNum>
+  <w:abstractNum w:abstractNumId="4" w15:restartNumberingAfterBreak="0">
     <w:nsid w:val="684209D1"/>
     <w:multiLevelType w:val="hybridMultilevel"/>
     <w:tmpl w:val="36A855DC"/>
@@ -1702,13 +2094,16 @@
     <w:abstractNumId w:val="0"/>
   </w:num>
   <w:num w:numId="2">
-    <w:abstractNumId w:val="3"/>
+    <w:abstractNumId w:val="4"/>
   </w:num>
   <w:num w:numId="3">
     <w:abstractNumId w:val="2"/>
   </w:num>
   <w:num w:numId="4">
     <w:abstractNumId w:val="1"/>
+  </w:num>
+  <w:num w:numId="5">
+    <w:abstractNumId w:val="3"/>
   </w:num>
 </w:numbering>
 </file>

</xml_diff>